<commit_message>
resized UI elements and composite view (to fit window)
</commit_message>
<xml_diff>
--- a/progress.docx
+++ b/progress.docx
@@ -37,6 +37,7 @@
       <w:pPr>
         <w:rPr>
           <w:rFonts w:ascii="Times New Roman" w:hAnsi="Times New Roman" w:cs="Times New Roman"/>
+          <w:u w:val="single"/>
         </w:rPr>
       </w:pPr>
     </w:p>
@@ -45,18 +46,20 @@
         <w:jc w:val="center"/>
         <w:rPr>
           <w:rFonts w:ascii="Times New Roman" w:hAnsi="Times New Roman" w:cs="Times New Roman"/>
+          <w:u w:val="single"/>
         </w:rPr>
       </w:pPr>
       <w:r>
         <w:rPr>
           <w:rFonts w:ascii="Times New Roman" w:hAnsi="Times New Roman" w:cs="Times New Roman"/>
           <w:noProof/>
+          <w:u w:val="single"/>
         </w:rPr>
         <w:drawing>
-          <wp:inline distT="0" distB="0" distL="0" distR="0">
-            <wp:extent cx="5264765" cy="3618963"/>
-            <wp:effectExtent l="0" t="0" r="6350" b="635"/>
-            <wp:docPr id="4" name="Picture 4"/>
+          <wp:inline distT="0" distB="0" distL="0" distR="0" wp14:anchorId="33E1A3DF" wp14:editId="1B56E4BC">
+            <wp:extent cx="5205322" cy="3580327"/>
+            <wp:effectExtent l="0" t="0" r="1905" b="1270"/>
+            <wp:docPr id="2" name="Picture 2"/>
             <wp:cNvGraphicFramePr>
               <a:graphicFrameLocks xmlns:a="http://schemas.openxmlformats.org/drawingml/2006/main" noChangeAspect="1"/>
             </wp:cNvGraphicFramePr>
@@ -64,7 +67,7 @@
               <a:graphicData uri="http://schemas.openxmlformats.org/drawingml/2006/picture">
                 <pic:pic xmlns:pic="http://schemas.openxmlformats.org/drawingml/2006/picture">
                   <pic:nvPicPr>
-                    <pic:cNvPr id="4" name="Screen Shot 2019-08-22 at 1.25.34 PM.png"/>
+                    <pic:cNvPr id="2" name="Screen Shot 2019-08-22 at 1.58.35 PM.png"/>
                     <pic:cNvPicPr/>
                   </pic:nvPicPr>
                   <pic:blipFill>
@@ -82,7 +85,7 @@
                   <pic:spPr>
                     <a:xfrm>
                       <a:off x="0" y="0"/>
-                      <a:ext cx="5274365" cy="3625562"/>
+                      <a:ext cx="5221532" cy="3591477"/>
                     </a:xfrm>
                     <a:prstGeom prst="rect">
                       <a:avLst/>
@@ -101,12 +104,94 @@
         <w:rPr>
           <w:rFonts w:ascii="Courier New" w:hAnsi="Courier New" w:cs="Courier New"/>
           <w:sz w:val="22"/>
+          <w:szCs w:val="22"/>
         </w:rPr>
       </w:pPr>
       <w:r>
         <w:rPr>
           <w:rFonts w:ascii="Courier New" w:hAnsi="Courier New" w:cs="Courier New"/>
           <w:sz w:val="22"/>
+          <w:szCs w:val="22"/>
+        </w:rPr>
+        <w:t>v4.0 (quneo-3.scd)</w:t>
+      </w:r>
+    </w:p>
+    <w:p>
+      <w:pPr>
+        <w:rPr>
+          <w:rFonts w:ascii="Times New Roman" w:hAnsi="Times New Roman" w:cs="Times New Roman"/>
+        </w:rPr>
+      </w:pPr>
+    </w:p>
+    <w:p>
+      <w:pPr>
+        <w:jc w:val="center"/>
+        <w:rPr>
+          <w:rFonts w:ascii="Times New Roman" w:hAnsi="Times New Roman" w:cs="Times New Roman"/>
+        </w:rPr>
+      </w:pPr>
+      <w:bookmarkStart w:id="0" w:name="_GoBack"/>
+      <w:r>
+        <w:rPr>
+          <w:rFonts w:ascii="Times New Roman" w:hAnsi="Times New Roman" w:cs="Times New Roman"/>
+          <w:noProof/>
+        </w:rPr>
+        <w:drawing>
+          <wp:inline distT="0" distB="0" distL="0" distR="0" wp14:anchorId="46457A3B" wp14:editId="68B24E73">
+            <wp:extent cx="5177307" cy="3558845"/>
+            <wp:effectExtent l="0" t="0" r="4445" b="0"/>
+            <wp:docPr id="4" name="Picture 4"/>
+            <wp:cNvGraphicFramePr>
+              <a:graphicFrameLocks xmlns:a="http://schemas.openxmlformats.org/drawingml/2006/main" noChangeAspect="1"/>
+            </wp:cNvGraphicFramePr>
+            <a:graphic xmlns:a="http://schemas.openxmlformats.org/drawingml/2006/main">
+              <a:graphicData uri="http://schemas.openxmlformats.org/drawingml/2006/picture">
+                <pic:pic xmlns:pic="http://schemas.openxmlformats.org/drawingml/2006/picture">
+                  <pic:nvPicPr>
+                    <pic:cNvPr id="4" name="Screen Shot 2019-08-22 at 1.25.34 PM.png"/>
+                    <pic:cNvPicPr/>
+                  </pic:nvPicPr>
+                  <pic:blipFill>
+                    <a:blip r:embed="rId5" cstate="print">
+                      <a:extLst>
+                        <a:ext uri="{28A0092B-C50C-407E-A947-70E740481C1C}">
+                          <a14:useLocalDpi xmlns:a14="http://schemas.microsoft.com/office/drawing/2010/main" val="0"/>
+                        </a:ext>
+                      </a:extLst>
+                    </a:blip>
+                    <a:stretch>
+                      <a:fillRect/>
+                    </a:stretch>
+                  </pic:blipFill>
+                  <pic:spPr>
+                    <a:xfrm>
+                      <a:off x="0" y="0"/>
+                      <a:ext cx="5189581" cy="3567282"/>
+                    </a:xfrm>
+                    <a:prstGeom prst="rect">
+                      <a:avLst/>
+                    </a:prstGeom>
+                  </pic:spPr>
+                </pic:pic>
+              </a:graphicData>
+            </a:graphic>
+          </wp:inline>
+        </w:drawing>
+      </w:r>
+      <w:bookmarkEnd w:id="0"/>
+    </w:p>
+    <w:p>
+      <w:pPr>
+        <w:jc w:val="center"/>
+        <w:rPr>
+          <w:rFonts w:ascii="Courier New" w:hAnsi="Courier New" w:cs="Courier New"/>
+          <w:sz w:val="22"/>
+        </w:rPr>
+      </w:pPr>
+      <w:r>
+        <w:rPr>
+          <w:rFonts w:ascii="Courier New" w:hAnsi="Courier New" w:cs="Courier New"/>
+          <w:sz w:val="22"/>
         </w:rPr>
         <w:t>v3.0 (quneo-3.scd)</w:t>
       </w:r>
@@ -133,7 +218,7 @@
           <w:noProof/>
         </w:rPr>
         <w:drawing>
-          <wp:inline distT="0" distB="0" distL="0" distR="0">
+          <wp:inline distT="0" distB="0" distL="0" distR="0" wp14:anchorId="264DD814" wp14:editId="13674E1C">
             <wp:extent cx="5163705" cy="3561080"/>
             <wp:effectExtent l="0" t="0" r="5715" b="0"/>
             <wp:docPr id="3" name="Picture 3"/>
@@ -148,7 +233,7 @@
                     <pic:cNvPicPr/>
                   </pic:nvPicPr>
                   <pic:blipFill>
-                    <a:blip r:embed="rId5" cstate="print">
+                    <a:blip r:embed="rId6" cstate="print">
                       <a:extLst>
                         <a:ext uri="{28A0092B-C50C-407E-A947-70E740481C1C}">
                           <a14:useLocalDpi xmlns:a14="http://schemas.microsoft.com/office/drawing/2010/main" val="0"/>
@@ -212,14 +297,13 @@
           <w:rFonts w:ascii="Times New Roman" w:hAnsi="Times New Roman" w:cs="Times New Roman"/>
         </w:rPr>
       </w:pPr>
-      <w:bookmarkStart w:id="0" w:name="_GoBack"/>
       <w:r>
         <w:rPr>
           <w:rFonts w:ascii="Times New Roman" w:hAnsi="Times New Roman" w:cs="Times New Roman"/>
           <w:noProof/>
         </w:rPr>
         <w:drawing>
-          <wp:inline distT="0" distB="0" distL="0" distR="0">
+          <wp:inline distT="0" distB="0" distL="0" distR="0" wp14:anchorId="7D2C4FA6" wp14:editId="27F89E73">
             <wp:extent cx="5325038" cy="3696236"/>
             <wp:effectExtent l="0" t="0" r="0" b="0"/>
             <wp:docPr id="1" name="Picture 1"/>
@@ -234,7 +318,7 @@
                     <pic:cNvPicPr/>
                   </pic:nvPicPr>
                   <pic:blipFill>
-                    <a:blip r:embed="rId6" cstate="print">
+                    <a:blip r:embed="rId7" cstate="print">
                       <a:extLst>
                         <a:ext uri="{28A0092B-C50C-407E-A947-70E740481C1C}">
                           <a14:useLocalDpi xmlns:a14="http://schemas.microsoft.com/office/drawing/2010/main" val="0"/>
@@ -260,7 +344,6 @@
           </wp:inline>
         </w:drawing>
       </w:r>
-      <w:bookmarkEnd w:id="0"/>
     </w:p>
     <w:p>
       <w:pPr>

</xml_diff>